<commit_message>
commit vision part 4 within something
</commit_message>
<xml_diff>
--- a/PA2/visio_nonFunction.docx
+++ b/PA2/visio_nonFunction.docx
@@ -28,14 +28,24 @@
         <w:pStyle w:val="Tiu"/>
         <w:jc w:val="right"/>
       </w:pPr>
-      <w:fldSimple w:instr=" TITLE  \* MERGEFORMAT ">
-        <w:r>
-          <w:t>Vision</w:t>
-        </w:r>
-        <w:r>
-          <w:t xml:space="preserve"> Document</w:t>
-        </w:r>
-      </w:fldSimple>
+      <w:r>
+        <w:fldChar w:fldCharType="begin"/>
+      </w:r>
+      <w:r>
+        <w:instrText xml:space="preserve"> TITLE  \* MERGEFORMAT </w:instrText>
+      </w:r>
+      <w:r>
+        <w:fldChar w:fldCharType="separate"/>
+      </w:r>
+      <w:r>
+        <w:t>Vision</w:t>
+      </w:r>
+      <w:r>
+        <w:t xml:space="preserve"> Document</w:t>
+      </w:r>
+      <w:r>
+        <w:fldChar w:fldCharType="end"/>
+      </w:r>
     </w:p>
     <w:p>
       <w:pPr>
@@ -1638,11 +1648,22 @@
       <w:r>
         <w:br w:type="page"/>
       </w:r>
-      <w:fldSimple w:instr=" TITLE  \* MERGEFORMAT ">
-        <w:r>
-          <w:t>Vision (Small Project)</w:t>
-        </w:r>
-      </w:fldSimple>
+      <w:r>
+        <w:lastRenderedPageBreak/>
+        <w:fldChar w:fldCharType="begin"/>
+      </w:r>
+      <w:r>
+        <w:instrText xml:space="preserve"> TITLE  \* MERGEFORMAT </w:instrText>
+      </w:r>
+      <w:r>
+        <w:fldChar w:fldCharType="separate"/>
+      </w:r>
+      <w:r>
+        <w:t>Vision (Small Project)</w:t>
+      </w:r>
+      <w:r>
+        <w:fldChar w:fldCharType="end"/>
+      </w:r>
     </w:p>
     <w:p>
       <w:pPr>
@@ -3345,22 +3366,67 @@
         <w:t xml:space="preserve">Vision </w:t>
       </w:r>
       <w:r>
-        <w:t xml:space="preserve">document. For example, an assumption may state that a specific operating system will be available for </w:t>
+        <w:t xml:space="preserve">document. For example, an assumption may state that a specific operating system will be available for the hardware designated for the software product. If the operating system is not available, the </w:t>
+      </w:r>
+      <w:r>
+        <w:rPr>
+          <w:b/>
+          <w:bCs/>
+        </w:rPr>
+        <w:t>Vision</w:t>
+      </w:r>
+      <w:r>
+        <w:t xml:space="preserve"> document will need to change.]</w:t>
+      </w:r>
+    </w:p>
+    <w:p>
+      <w:pPr>
+        <w:pStyle w:val="ThnVnban"/>
+        <w:numPr>
+          <w:ilvl w:val="0"/>
+          <w:numId w:val="31"/>
+        </w:numPr>
+      </w:pPr>
+      <w:r>
+        <w:t>This program is available on Windows</w:t>
+      </w:r>
+      <w:r>
+        <w:t xml:space="preserve"> </w:t>
+      </w:r>
+      <w:r>
+        <w:t>only</w:t>
+      </w:r>
+      <w:r>
+        <w:t>, n</w:t>
       </w:r>
       <w:bookmarkStart w:id="79" w:name="_GoBack"/>
       <w:bookmarkEnd w:id="79"/>
       <w:r>
-        <w:t xml:space="preserve">the hardware designated for the software product. If the operating system is not available, the </w:t>
-      </w:r>
-      <w:r>
-        <w:rPr>
-          <w:b/>
-          <w:bCs/>
-        </w:rPr>
-        <w:t>Vision</w:t>
-      </w:r>
-      <w:r>
-        <w:t xml:space="preserve"> document will need to change.]</w:t>
+        <w:t xml:space="preserve">ot support for MacOS or Linux. </w:t>
+      </w:r>
+    </w:p>
+    <w:p>
+      <w:pPr>
+        <w:pStyle w:val="ThnVnban"/>
+        <w:numPr>
+          <w:ilvl w:val="0"/>
+          <w:numId w:val="31"/>
+        </w:numPr>
+      </w:pPr>
+      <w:r>
+        <w:t>Adding new feature might affect the program.</w:t>
+      </w:r>
+    </w:p>
+    <w:p>
+      <w:pPr>
+        <w:pStyle w:val="ThnVnban"/>
+        <w:numPr>
+          <w:ilvl w:val="0"/>
+          <w:numId w:val="31"/>
+        </w:numPr>
+      </w:pPr>
+      <w:r>
+        <w:t>Adding new properties makes much problem to solve.</w:t>
       </w:r>
     </w:p>
     <w:p>
@@ -3410,7 +3476,11 @@
         <w:pStyle w:val="InfoBlue"/>
       </w:pPr>
       <w:r>
-        <w:t>To effectively manage application complexity, we recommend for any new system, or an increment to an existing system, capabilities be abstracted to a high enough level so 25-99 features result. These features provide the fundamental basis for product definition, scope management, and project management. Each feature will be expanded in greater detail in the use-case model.</w:t>
+        <w:t xml:space="preserve">To effectively manage application complexity, we recommend for any new system, or an increment to an existing system, capabilities be abstracted to a high enough level so 25-99 features result. These features provide the </w:t>
+      </w:r>
+      <w:r>
+        <w:lastRenderedPageBreak/>
+        <w:t>fundamental basis for product definition, scope management, and project management. Each feature will be expanded in greater detail in the use-case model.</w:t>
       </w:r>
     </w:p>
     <w:p>
@@ -3426,7 +3496,6 @@
         <w:pStyle w:val="InfoBlue"/>
       </w:pPr>
       <w:r>
-        <w:lastRenderedPageBreak/>
         <w:t>•</w:t>
       </w:r>
       <w:r>
@@ -3710,17 +3779,27 @@
           <w:r>
             <w:sym w:font="Symbol" w:char="F0D3"/>
           </w:r>
-          <w:fldSimple w:instr=" DOCPROPERTY &quot;Company&quot;  \* MERGEFORMAT ">
-            <w:r>
-              <w:t>&lt;</w:t>
-            </w:r>
-            <w:r>
-              <w:t>Team</w:t>
-            </w:r>
-            <w:r>
-              <w:t xml:space="preserve"> Name&gt;</w:t>
-            </w:r>
-          </w:fldSimple>
+          <w:r>
+            <w:fldChar w:fldCharType="begin"/>
+          </w:r>
+          <w:r>
+            <w:instrText xml:space="preserve"> DOCPROPERTY "Company"  \* MERGEFORMAT </w:instrText>
+          </w:r>
+          <w:r>
+            <w:fldChar w:fldCharType="separate"/>
+          </w:r>
+          <w:r>
+            <w:t>&lt;</w:t>
+          </w:r>
+          <w:r>
+            <w:t>Team</w:t>
+          </w:r>
+          <w:r>
+            <w:t xml:space="preserve"> Name&gt;</w:t>
+          </w:r>
+          <w:r>
+            <w:fldChar w:fldCharType="end"/>
+          </w:r>
           <w:r>
             <w:t xml:space="preserve">, </w:t>
           </w:r>
@@ -3999,14 +4078,24 @@
           <w:tcW w:w="6379" w:type="dxa"/>
         </w:tcPr>
         <w:p>
-          <w:fldSimple w:instr=" TITLE  \* MERGEFORMAT ">
-            <w:r>
-              <w:t xml:space="preserve">Vision </w:t>
-            </w:r>
-            <w:r>
-              <w:t>Document</w:t>
-            </w:r>
-          </w:fldSimple>
+          <w:r>
+            <w:fldChar w:fldCharType="begin"/>
+          </w:r>
+          <w:r>
+            <w:instrText xml:space="preserve"> TITLE  \* MERGEFORMAT </w:instrText>
+          </w:r>
+          <w:r>
+            <w:fldChar w:fldCharType="separate"/>
+          </w:r>
+          <w:r>
+            <w:t xml:space="preserve">Vision </w:t>
+          </w:r>
+          <w:r>
+            <w:t>Document</w:t>
+          </w:r>
+          <w:r>
+            <w:fldChar w:fldCharType="end"/>
+          </w:r>
         </w:p>
       </w:tc>
       <w:tc>

</xml_diff>